<commit_message>
added links to resume PDF
</commit_message>
<xml_diff>
--- a/SeanOBeirneResume3.docx
+++ b/SeanOBeirneResume3.docx
@@ -51,14 +51,36 @@
         <w:jc w:val="center"/>
         <w:rPr/>
       </w:pPr>
-      <w:r>
-        <w:rPr>
-          <w:rFonts w:cs="Calibri"/>
-          <w:sz w:val="20"/>
-          <w:szCs w:val="20"/>
-        </w:rPr>
-        <w:t>github.com/sean-obeirne | linkedin.com/in/sean-o-beirne</w:t>
-      </w:r>
+      <w:hyperlink r:id="rId2">
+        <w:r>
+          <w:rPr>
+            <w:rStyle w:val="VisitedInternetLink"/>
+            <w:rFonts w:cs="Calibri"/>
+            <w:sz w:val="20"/>
+            <w:szCs w:val="20"/>
+          </w:rPr>
+          <w:t>github.com/sean-obeirne</w:t>
+        </w:r>
+      </w:hyperlink>
+      <w:r>
+        <w:rPr>
+          <w:rFonts w:cs="Calibri"/>
+          <w:sz w:val="20"/>
+          <w:szCs w:val="20"/>
+        </w:rPr>
+        <w:t xml:space="preserve"> | </w:t>
+      </w:r>
+      <w:hyperlink r:id="rId3">
+        <w:r>
+          <w:rPr>
+            <w:rStyle w:val="VisitedInternetLink"/>
+            <w:rFonts w:cs="Calibri"/>
+            <w:sz w:val="20"/>
+            <w:szCs w:val="20"/>
+          </w:rPr>
+          <w:t>linkedin.com/in/sean-o-beirne</w:t>
+        </w:r>
+      </w:hyperlink>
     </w:p>
     <w:p>
       <w:pPr>
@@ -85,12 +107,12 @@
               <wp:anchor behindDoc="0" distT="0" distB="97" distL="114300" distR="113893" simplePos="0" locked="0" layoutInCell="1" allowOverlap="1" relativeHeight="2">
                 <wp:simplePos x="0" y="0"/>
                 <wp:positionH relativeFrom="column">
-                  <wp:posOffset>-1422400</wp:posOffset>
+                  <wp:posOffset>-1421130</wp:posOffset>
                 </wp:positionH>
                 <wp:positionV relativeFrom="paragraph">
-                  <wp:posOffset>74930</wp:posOffset>
+                  <wp:posOffset>76200</wp:posOffset>
                 </wp:positionV>
-                <wp:extent cx="8738235" cy="3175"/>
+                <wp:extent cx="8738870" cy="3810"/>
                 <wp:effectExtent l="0" t="0" r="35967" b="37368"/>
                 <wp:wrapNone/>
                 <wp:docPr id="1" name="Straight Connector 1"/>
@@ -101,7 +123,7 @@
                       <wps:spPr>
                         <a:xfrm flipV="1">
                           <a:off x="0" y="0"/>
-                          <a:ext cx="8737560" cy="2520"/>
+                          <a:ext cx="8738280" cy="3240"/>
                         </a:xfrm>
                         <a:prstGeom prst="line">
                           <a:avLst/>
@@ -128,7 +150,7 @@
           </mc:Choice>
           <mc:Fallback>
             <w:pict>
-              <v:line id="shape_0" from="-112.05pt,5.8pt" to="575.9pt,5.95pt" ID="Straight Connector 1" stroked="t" style="position:absolute;flip:y">
+              <v:line id="shape_0" from="-111.95pt,5.9pt" to="576.05pt,6.1pt" ID="Straight Connector 1" stroked="t" style="position:absolute;flip:y">
                 <v:stroke color="#4472c4" weight="28440" joinstyle="miter" endcap="flat"/>
                 <v:fill o:detectmouseclick="t" on="false"/>
               </v:line>
@@ -414,24 +436,11 @@
         <w:tab/>
         <w:t xml:space="preserve">Engineering </w:t>
         <w:tab/>
-      </w:r>
-      <w:r>
-        <w:rPr>
-          <w:rFonts w:cs="Calibri"/>
-          <w:sz w:val="20"/>
-          <w:szCs w:val="20"/>
-        </w:rPr>
-        <w:t>(Java, Agile)</w:t>
-      </w:r>
-      <w:r>
-        <w:rPr>
-          <w:rFonts w:cs="Calibri"/>
-          <w:sz w:val="20"/>
-          <w:szCs w:val="20"/>
-        </w:rPr>
-        <w:t xml:space="preserve">, Analysis of Algorithms, Linear Algebra, Probability and Statistics, Discrete </w:t>
-        <w:tab/>
-        <w:t>Mathematics for Computing</w:t>
+        <w:t xml:space="preserve">(Java, Agile), Analysis of Algorithms, Linear Algebra, Probability and Statistics, Discrete </w:t>
+        <w:tab/>
+        <w:t xml:space="preserve">Mathematics for </w:t>
+        <w:tab/>
+        <w:t>Computing</w:t>
       </w:r>
     </w:p>
     <w:p>
@@ -449,8 +458,7 @@
       </w:pPr>
       <w:r>
         <w:rPr>
-          <w:sz w:val="10"/>
-          <w:szCs w:val="10"/>
+          <w:rFonts w:cs="Calibri"/>
         </w:rPr>
       </w:r>
     </w:p>
@@ -580,11 +588,9 @@
           <w:sz w:val="20"/>
           <w:szCs w:val="20"/>
         </w:rPr>
-        <w:t xml:space="preserve"> Agile and Waterfall Methodoligies, Git (Version control), GitHub, Software </w:t>
-        <w:tab/>
-        <w:t xml:space="preserve">Development, Data Structures, Data Analysis, Scrum Process, Computer Software and </w:t>
-        <w:tab/>
-        <w:t>Hardware Troubleshooting</w:t>
+        <w:t xml:space="preserve"> Agile and Waterfall Methodoligies, Git (Version control), GitHub, Software Development, Data </w:t>
+        <w:tab/>
+        <w:t>Structures, Data Analysis, Scrum Process, Computer Software and Hardware Troubleshooting</w:t>
       </w:r>
     </w:p>
     <w:p>
@@ -620,11 +626,9 @@
           <w:sz w:val="20"/>
           <w:szCs w:val="20"/>
         </w:rPr>
-        <w:t xml:space="preserve"> Proficient teamwork &amp; cooperation, Great attention to detail, Exceptional written </w:t>
-        <w:tab/>
-        <w:t>and oral communication skills, Constant drive to pick up new skills, Strong sense of self-</w:t>
-        <w:tab/>
-        <w:t xml:space="preserve">management. </w:t>
+        <w:t xml:space="preserve"> Proficient teamwork &amp; cooperation, Great attention to detail, Exceptional written and oral </w:t>
+        <w:tab/>
+        <w:t xml:space="preserve">communication skills, Constant drive to pick up new skills, Strong sense of self-management. </w:t>
       </w:r>
     </w:p>
     <w:p>
@@ -703,22 +707,7 @@
           <w:szCs w:val="20"/>
         </w:rPr>
         <w:tab/>
-      </w:r>
-      <w:r>
-        <w:rPr>
-          <w:rFonts w:cs="Calibri"/>
-          <w:sz w:val="20"/>
-          <w:szCs w:val="20"/>
-        </w:rPr>
-        <w:t>Data</w:t>
-      </w:r>
-      <w:r>
-        <w:rPr>
-          <w:rFonts w:cs="Calibri"/>
-          <w:sz w:val="20"/>
-          <w:szCs w:val="20"/>
-        </w:rPr>
-        <w:t xml:space="preserve"> Analyst Intern</w:t>
+        <w:t>Data Analyst Intern</w:t>
         <w:tab/>
       </w:r>
       <w:r>
@@ -910,16 +899,7 @@
           <w:sz w:val="20"/>
           <w:szCs w:val="20"/>
         </w:rPr>
-        <w:t>October</w:t>
-      </w:r>
-      <w:r>
-        <w:rPr>
-          <w:rFonts w:cs="Calibri"/>
-          <w:i/>
-          <w:sz w:val="20"/>
-          <w:szCs w:val="20"/>
-        </w:rPr>
-        <w:t xml:space="preserve"> 2018 – Present</w:t>
+        <w:t>October 2018 – Present</w:t>
       </w:r>
     </w:p>
     <w:p>
@@ -1099,36 +1079,14 @@
           <w:sz w:val="20"/>
           <w:szCs w:val="20"/>
         </w:rPr>
-        <w:t>Package Distribution Application</w:t>
-      </w:r>
-      <w:r>
-        <w:rPr>
-          <w:b/>
-          <w:sz w:val="20"/>
-          <w:szCs w:val="20"/>
-        </w:rPr>
-        <w:t>:</w:t>
-      </w:r>
-      <w:r>
-        <w:rPr>
-          <w:sz w:val="20"/>
-          <w:szCs w:val="20"/>
-        </w:rPr>
-        <w:t xml:space="preserve"> </w:t>
-      </w:r>
-      <w:r>
-        <w:rPr>
-          <w:sz w:val="20"/>
-          <w:szCs w:val="20"/>
-        </w:rPr>
-        <w:t>Collaborated with 2 team members to develop a full-stack CLI application that could be used by a package distribution company to manage all aspects of the company.</w:t>
-      </w:r>
-      <w:r>
-        <w:rPr>
-          <w:sz w:val="20"/>
-          <w:szCs w:val="20"/>
-        </w:rPr>
-        <w:t xml:space="preserve"> Implemented in Java using the open source H2 Database Engine to run SQL queries for creating/updating database entries. </w:t>
+        <w:t>Package Distribution Application:</w:t>
+      </w:r>
+      <w:r>
+        <w:rPr>
+          <w:sz w:val="20"/>
+          <w:szCs w:val="20"/>
+        </w:rPr>
+        <w:t xml:space="preserve"> Collaborated with 2 team members to develop a full-stack CLI application that could be used by a package distribution company to manage all aspects of the company. Implemented in Java using the open source H2 Database Engine to run SQL queries for creating/updating database entries. </w:t>
       </w:r>
     </w:p>
     <w:p>
@@ -1192,38 +1150,7 @@
           <w:szCs w:val="20"/>
         </w:rPr>
         <w:tab/>
-      </w:r>
-      <w:r>
-        <w:rPr>
-          <w:rFonts w:cs="Calibri"/>
-          <w:sz w:val="20"/>
-          <w:szCs w:val="20"/>
-        </w:rPr>
-        <w:t xml:space="preserve">Billiards, </w:t>
-      </w:r>
-      <w:r>
-        <w:rPr>
-          <w:rFonts w:cs="Calibri"/>
-          <w:sz w:val="20"/>
-          <w:szCs w:val="20"/>
-        </w:rPr>
-        <w:t xml:space="preserve">Video </w:t>
-      </w:r>
-      <w:r>
-        <w:rPr>
-          <w:rFonts w:cs="Calibri"/>
-          <w:sz w:val="20"/>
-          <w:szCs w:val="20"/>
-        </w:rPr>
-        <w:t>G</w:t>
-      </w:r>
-      <w:r>
-        <w:rPr>
-          <w:rFonts w:cs="Calibri"/>
-          <w:sz w:val="20"/>
-          <w:szCs w:val="20"/>
-        </w:rPr>
-        <w:t>ames, Hiking</w:t>
+        <w:t>Billiards, Video Games, Hiking</w:t>
       </w:r>
     </w:p>
     <w:sectPr>
@@ -1252,6 +1179,7 @@
       </w:pPr>
       <w:rPr>
         <w:rFonts w:ascii="Symbol" w:hAnsi="Symbol" w:cs="Symbol" w:hint="default"/>
+        <w:rFonts w:cs="Symbol"/>
       </w:rPr>
     </w:lvl>
     <w:lvl w:ilvl="1">
@@ -1277,6 +1205,7 @@
       </w:pPr>
       <w:rPr>
         <w:rFonts w:ascii="Wingdings" w:hAnsi="Wingdings" w:cs="Wingdings" w:hint="default"/>
+        <w:rFonts w:cs="Wingdings"/>
       </w:rPr>
     </w:lvl>
     <w:lvl w:ilvl="3">
@@ -1289,6 +1218,7 @@
       </w:pPr>
       <w:rPr>
         <w:rFonts w:ascii="Symbol" w:hAnsi="Symbol" w:cs="Symbol" w:hint="default"/>
+        <w:rFonts w:cs="Symbol"/>
       </w:rPr>
     </w:lvl>
     <w:lvl w:ilvl="4">
@@ -1314,6 +1244,7 @@
       </w:pPr>
       <w:rPr>
         <w:rFonts w:ascii="Wingdings" w:hAnsi="Wingdings" w:cs="Wingdings" w:hint="default"/>
+        <w:rFonts w:cs="Wingdings"/>
       </w:rPr>
     </w:lvl>
     <w:lvl w:ilvl="6">
@@ -1326,6 +1257,7 @@
       </w:pPr>
       <w:rPr>
         <w:rFonts w:ascii="Symbol" w:hAnsi="Symbol" w:cs="Symbol" w:hint="default"/>
+        <w:rFonts w:cs="Symbol"/>
       </w:rPr>
     </w:lvl>
     <w:lvl w:ilvl="7">
@@ -1351,6 +1283,7 @@
       </w:pPr>
       <w:rPr>
         <w:rFonts w:ascii="Wingdings" w:hAnsi="Wingdings" w:cs="Wingdings" w:hint="default"/>
+        <w:rFonts w:cs="Wingdings"/>
       </w:rPr>
     </w:lvl>
   </w:abstractNum>
@@ -1365,6 +1298,7 @@
       </w:pPr>
       <w:rPr>
         <w:rFonts w:ascii="Symbol" w:hAnsi="Symbol" w:cs="Symbol" w:hint="default"/>
+        <w:rFonts w:cs="Symbol"/>
       </w:rPr>
     </w:lvl>
     <w:lvl w:ilvl="1">
@@ -1390,6 +1324,7 @@
       </w:pPr>
       <w:rPr>
         <w:rFonts w:ascii="Wingdings" w:hAnsi="Wingdings" w:cs="Wingdings" w:hint="default"/>
+        <w:rFonts w:cs="Wingdings"/>
       </w:rPr>
     </w:lvl>
     <w:lvl w:ilvl="3">
@@ -1402,6 +1337,7 @@
       </w:pPr>
       <w:rPr>
         <w:rFonts w:ascii="Symbol" w:hAnsi="Symbol" w:cs="Symbol" w:hint="default"/>
+        <w:rFonts w:cs="Symbol"/>
       </w:rPr>
     </w:lvl>
     <w:lvl w:ilvl="4">
@@ -1427,6 +1363,7 @@
       </w:pPr>
       <w:rPr>
         <w:rFonts w:ascii="Wingdings" w:hAnsi="Wingdings" w:cs="Wingdings" w:hint="default"/>
+        <w:rFonts w:cs="Wingdings"/>
       </w:rPr>
     </w:lvl>
     <w:lvl w:ilvl="6">
@@ -1439,6 +1376,7 @@
       </w:pPr>
       <w:rPr>
         <w:rFonts w:ascii="Symbol" w:hAnsi="Symbol" w:cs="Symbol" w:hint="default"/>
+        <w:rFonts w:cs="Symbol"/>
       </w:rPr>
     </w:lvl>
     <w:lvl w:ilvl="7">
@@ -1464,6 +1402,7 @@
       </w:pPr>
       <w:rPr>
         <w:rFonts w:ascii="Wingdings" w:hAnsi="Wingdings" w:cs="Wingdings" w:hint="default"/>
+        <w:rFonts w:cs="Wingdings"/>
       </w:rPr>
     </w:lvl>
   </w:abstractNum>
@@ -1577,7 +1516,6 @@
     <w:rPrDefault>
       <w:rPr>
         <w:rFonts w:ascii="Calibri" w:hAnsi="Calibri" w:eastAsia="Calibri" w:cs="DejaVu Sans"/>
-        <w:sz w:val="22"/>
         <w:szCs w:val="22"/>
         <w:lang w:val="en-US" w:eastAsia="en-US" w:bidi="ar-SA"/>
       </w:rPr>
@@ -2119,19 +2057,164 @@
       <w:rFonts w:cs="Courier New"/>
     </w:rPr>
   </w:style>
+  <w:style w:type="character" w:styleId="ListLabel16">
+    <w:name w:val="ListLabel 16"/>
+    <w:qFormat/>
+    <w:rPr>
+      <w:rFonts w:cs="Symbol"/>
+    </w:rPr>
+  </w:style>
+  <w:style w:type="character" w:styleId="ListLabel17">
+    <w:name w:val="ListLabel 17"/>
+    <w:qFormat/>
+    <w:rPr>
+      <w:rFonts w:cs="Courier New"/>
+    </w:rPr>
+  </w:style>
+  <w:style w:type="character" w:styleId="ListLabel18">
+    <w:name w:val="ListLabel 18"/>
+    <w:qFormat/>
+    <w:rPr>
+      <w:rFonts w:cs="Wingdings"/>
+    </w:rPr>
+  </w:style>
+  <w:style w:type="character" w:styleId="ListLabel19">
+    <w:name w:val="ListLabel 19"/>
+    <w:qFormat/>
+    <w:rPr>
+      <w:rFonts w:cs="Symbol"/>
+    </w:rPr>
+  </w:style>
+  <w:style w:type="character" w:styleId="ListLabel20">
+    <w:name w:val="ListLabel 20"/>
+    <w:qFormat/>
+    <w:rPr>
+      <w:rFonts w:cs="Courier New"/>
+    </w:rPr>
+  </w:style>
+  <w:style w:type="character" w:styleId="ListLabel21">
+    <w:name w:val="ListLabel 21"/>
+    <w:qFormat/>
+    <w:rPr>
+      <w:rFonts w:cs="Wingdings"/>
+    </w:rPr>
+  </w:style>
+  <w:style w:type="character" w:styleId="ListLabel22">
+    <w:name w:val="ListLabel 22"/>
+    <w:qFormat/>
+    <w:rPr>
+      <w:rFonts w:cs="Symbol"/>
+    </w:rPr>
+  </w:style>
+  <w:style w:type="character" w:styleId="ListLabel23">
+    <w:name w:val="ListLabel 23"/>
+    <w:qFormat/>
+    <w:rPr>
+      <w:rFonts w:cs="Courier New"/>
+    </w:rPr>
+  </w:style>
+  <w:style w:type="character" w:styleId="ListLabel24">
+    <w:name w:val="ListLabel 24"/>
+    <w:qFormat/>
+    <w:rPr>
+      <w:rFonts w:cs="Wingdings"/>
+    </w:rPr>
+  </w:style>
+  <w:style w:type="character" w:styleId="ListLabel25">
+    <w:name w:val="ListLabel 25"/>
+    <w:qFormat/>
+    <w:rPr>
+      <w:rFonts w:cs="Symbol"/>
+    </w:rPr>
+  </w:style>
+  <w:style w:type="character" w:styleId="ListLabel26">
+    <w:name w:val="ListLabel 26"/>
+    <w:qFormat/>
+    <w:rPr>
+      <w:rFonts w:cs="Courier New"/>
+    </w:rPr>
+  </w:style>
+  <w:style w:type="character" w:styleId="ListLabel27">
+    <w:name w:val="ListLabel 27"/>
+    <w:qFormat/>
+    <w:rPr>
+      <w:rFonts w:cs="Wingdings"/>
+    </w:rPr>
+  </w:style>
+  <w:style w:type="character" w:styleId="ListLabel28">
+    <w:name w:val="ListLabel 28"/>
+    <w:qFormat/>
+    <w:rPr>
+      <w:rFonts w:cs="Symbol"/>
+    </w:rPr>
+  </w:style>
+  <w:style w:type="character" w:styleId="ListLabel29">
+    <w:name w:val="ListLabel 29"/>
+    <w:qFormat/>
+    <w:rPr>
+      <w:rFonts w:cs="Courier New"/>
+    </w:rPr>
+  </w:style>
+  <w:style w:type="character" w:styleId="ListLabel30">
+    <w:name w:val="ListLabel 30"/>
+    <w:qFormat/>
+    <w:rPr>
+      <w:rFonts w:cs="Wingdings"/>
+    </w:rPr>
+  </w:style>
+  <w:style w:type="character" w:styleId="ListLabel31">
+    <w:name w:val="ListLabel 31"/>
+    <w:qFormat/>
+    <w:rPr>
+      <w:rFonts w:cs="Symbol"/>
+    </w:rPr>
+  </w:style>
+  <w:style w:type="character" w:styleId="ListLabel32">
+    <w:name w:val="ListLabel 32"/>
+    <w:qFormat/>
+    <w:rPr>
+      <w:rFonts w:cs="Courier New"/>
+    </w:rPr>
+  </w:style>
+  <w:style w:type="character" w:styleId="ListLabel33">
+    <w:name w:val="ListLabel 33"/>
+    <w:qFormat/>
+    <w:rPr>
+      <w:rFonts w:cs="Wingdings"/>
+    </w:rPr>
+  </w:style>
+  <w:style w:type="character" w:styleId="InternetLink1">
+    <w:name w:val="Internet Link"/>
+    <w:rPr>
+      <w:color w:val="000080"/>
+      <w:u w:val="single"/>
+      <w:lang w:val="zxx" w:eastAsia="zxx" w:bidi="zxx"/>
+    </w:rPr>
+  </w:style>
+  <w:style w:type="character" w:styleId="VisitedInternetLink">
+    <w:name w:val="Visited Internet Link"/>
+    <w:rPr>
+      <w:color w:val="800000"/>
+      <w:u w:val="single"/>
+      <w:lang w:val="zxx" w:eastAsia="zxx" w:bidi="zxx"/>
+    </w:rPr>
+  </w:style>
   <w:style w:type="paragraph" w:styleId="Heading" w:customStyle="1">
     <w:name w:val="Heading"/>
-    <w:basedOn w:val="Standard"/>
     <w:next w:val="TextBody"/>
     <w:qFormat/>
     <w:pPr>
       <w:keepNext w:val="true"/>
+      <w:widowControl w:val="false"/>
       <w:spacing w:before="240" w:after="120"/>
     </w:pPr>
     <w:rPr>
       <w:rFonts w:ascii="Liberation Sans" w:hAnsi="Liberation Sans" w:eastAsia="Unifont" w:cs="FreeSans"/>
+      <w:color w:val="auto"/>
+      <w:kern w:val="0"/>
       <w:sz w:val="28"/>
       <w:szCs w:val="28"/>
+      <w:lang w:val="en-US" w:eastAsia="en-US" w:bidi="ar-SA"/>
     </w:rPr>
   </w:style>
   <w:style w:type="paragraph" w:styleId="TextBody">
@@ -2144,11 +2227,16 @@
   </w:style>
   <w:style w:type="paragraph" w:styleId="List">
     <w:name w:val="List"/>
-    <w:basedOn w:val="Textbody1"/>
-    <w:pPr/>
-    <w:rPr>
-      <w:rFonts w:cs="FreeSans"/>
+    <w:pPr>
+      <w:widowControl w:val="false"/>
+    </w:pPr>
+    <w:rPr>
+      <w:rFonts w:cs="FreeSans" w:ascii="Calibri" w:hAnsi="Calibri" w:eastAsia="Calibri"/>
+      <w:color w:val="auto"/>
+      <w:kern w:val="0"/>
       <w:sz w:val="24"/>
+      <w:szCs w:val="22"/>
+      <w:lang w:val="en-US" w:eastAsia="en-US" w:bidi="ar-SA"/>
     </w:rPr>
   </w:style>
   <w:style w:type="paragraph" w:styleId="Caption">
@@ -2168,14 +2256,18 @@
   </w:style>
   <w:style w:type="paragraph" w:styleId="Index" w:customStyle="1">
     <w:name w:val="Index"/>
-    <w:basedOn w:val="Standard"/>
     <w:qFormat/>
     <w:pPr>
+      <w:widowControl w:val="false"/>
       <w:suppressLineNumbers/>
     </w:pPr>
     <w:rPr>
-      <w:rFonts w:cs="FreeSans"/>
+      <w:rFonts w:cs="FreeSans" w:ascii="Calibri" w:hAnsi="Calibri" w:eastAsia="Calibri"/>
+      <w:color w:val="auto"/>
+      <w:kern w:val="0"/>
       <w:sz w:val="24"/>
+      <w:szCs w:val="22"/>
+      <w:lang w:val="en-US" w:eastAsia="en-US" w:bidi="ar-SA"/>
     </w:rPr>
   </w:style>
   <w:style w:type="paragraph" w:styleId="Standard" w:customStyle="1">

</xml_diff>